<commit_message>
Improved Query error reporting.
</commit_message>
<xml_diff>
--- a/tests/org.obeonetwork.m2doc.tests/resources/query/invalidExpressionInFooter/invalidExpressionInFooter-expected-generation.docx
+++ b/tests/org.obeonetwork.m2doc.tests/resources/query/invalidExpressionInFooter/invalidExpressionInFooter-expected-generation.docx
@@ -2,65 +2,6 @@
 <file path=word/document.xml><?xml version="1.0" encoding="utf-8"?>
 <w:document xmlns:m="http://schemas.openxmlformats.org/officeDocument/2006/math" xmlns:mc="http://schemas.openxmlformats.org/markup-compatibility/2006" xmlns:o="urn:schemas-microsoft-com:office:office" xmlns:r="http://schemas.openxmlformats.org/officeDocument/2006/relationships" xmlns:v="urn:schemas-microsoft-com:vml" xmlns:w="http://schemas.openxmlformats.org/wordprocessingml/2006/main" xmlns:w10="urn:schemas-microsoft-com:office:word" xmlns:w14="http://schemas.microsoft.com/office/word/2010/wordml" xmlns:w15="http://schemas.microsoft.com/office/word/2012/wordml" xmlns:wne="http://schemas.microsoft.com/office/word/2006/wordml" xmlns:wp="http://schemas.openxmlformats.org/drawingml/2006/wordprocessingDrawing" xmlns:wp14="http://schemas.microsoft.com/office/word/2010/wordprocessingDrawing" xmlns:wpc="http://schemas.microsoft.com/office/word/2010/wordprocessingCanvas" xmlns:wpg="http://schemas.microsoft.com/office/word/2010/wordprocessingGroup" xmlns:wpi="http://schemas.microsoft.com/office/word/2010/wordprocessingInk" xmlns:wps="http://schemas.microsoft.com/office/word/2010/wordprocessingShape" mc:Ignorable="w14 w15 wp14">
   <w:body>
-    <w:p>
-      <w:proofErr w:type="spellStart"/>
-      <w:proofErr w:type="spellEnd"/>
-      <w:proofErr w:type="spellStart"/>
-      <w:proofErr w:type="spellEnd"/>
-      <w:r>
-        <w:t xml:space="preserve">A simple </w:t>
-      </w:r>
-      <w:r>
-        <w:t>demonstration</w:t>
-      </w:r>
-      <w:r>
-        <w:t xml:space="preserve"> of a </w:t>
-      </w:r>
-      <w:r>
-        <w:t>query</w:t>
-      </w:r>
-      <w:r>
-        <w:t> :</w:t>
-      </w:r>
-    </w:p>
-    <w:p>
-      <w:r>
-        <w:fldChar w:fldCharType="begin"/>
-      </w:r>
-      <w:r>
-        <w:instrText xml:space="preserve"> </w:instrText>
-      </w:r>
-      <w:r>
-        <w:instrText>m</w:instrText>
-      </w:r>
-      <w:r>
-        <w:instrText>:</w:instrText>
-      </w:r>
-      <w:r>
-        <w:rPr>
-          <w:color w:themeColor="accent6" w:themeShade="BF" w:val="E36C0A"/>
-        </w:rPr>
-        <w:instrText>self</w:instrText>
-      </w:r>
-      <w:r>
-        <w:instrText xml:space="preserve">. </w:instrText>
-      </w:r>
-      <w:r>
-        <w:fldChar w:fldCharType="end"/>
-      </w:r>
-      <w:r>
-        <w:rPr>
-          <w:b w:val="true"/>
-          <w:color w:val="FF0000"/>
-        </w:rPr>
-        <w:t>Syntax error in AQL expression: Expression "self." is invalid: missing feature access or service call</w:t>
-      </w:r>
-    </w:p>
-    <w:p>
-      <w:r>
-        <w:t>End of demonstration.</w:t>
-      </w:r>
-    </w:p>
     <w:p>
       <w:bookmarkStart w:id="0" w:name="_GoBack"/>
       <w:bookmarkEnd w:id="0"/>
@@ -107,24 +48,16 @@
 <file path=word/footer1.xml><?xml version="1.0" encoding="utf-8"?>
 <w:ftr xmlns:m="http://schemas.openxmlformats.org/officeDocument/2006/math" xmlns:mc="http://schemas.openxmlformats.org/markup-compatibility/2006" xmlns:o="urn:schemas-microsoft-com:office:office" xmlns:r="http://schemas.openxmlformats.org/officeDocument/2006/relationships" xmlns:v="urn:schemas-microsoft-com:vml" xmlns:w="http://schemas.openxmlformats.org/wordprocessingml/2006/main" xmlns:w10="urn:schemas-microsoft-com:office:word" xmlns:w14="http://schemas.microsoft.com/office/word/2010/wordml" xmlns:w15="http://schemas.microsoft.com/office/word/2012/wordml" xmlns:wne="http://schemas.microsoft.com/office/word/2006/wordml" xmlns:wp="http://schemas.openxmlformats.org/drawingml/2006/wordprocessingDrawing" xmlns:wp14="http://schemas.microsoft.com/office/word/2010/wordprocessingDrawing" xmlns:wpc="http://schemas.microsoft.com/office/word/2010/wordprocessingCanvas" xmlns:wpg="http://schemas.microsoft.com/office/word/2010/wordprocessingGroup" xmlns:wpi="http://schemas.microsoft.com/office/word/2010/wordprocessingInk" xmlns:wps="http://schemas.microsoft.com/office/word/2010/wordprocessingShape" mc:Ignorable="w14 w15 wp14">
   <w:p>
-    <w:proofErr w:type="spellStart"/>
-    <w:proofErr w:type="spellEnd"/>
-    <w:proofErr w:type="spellStart"/>
-    <w:proofErr w:type="spellEnd"/>
-    <w:r>
-      <w:t xml:space="preserve">A simple </w:t>
-    </w:r>
-    <w:r>
-      <w:t>demonstration</w:t>
-    </w:r>
-    <w:r>
-      <w:t xml:space="preserve"> of a </w:t>
-    </w:r>
-    <w:r>
-      <w:t>query</w:t>
-    </w:r>
-    <w:r>
-      <w:t> :</w:t>
+    <w:pPr>
+      <w:rPr>
+        <w:lang w:val="en-US"/>
+      </w:rPr>
+    </w:pPr>
+    <w:r>
+      <w:rPr>
+        <w:lang w:val="en-US"/>
+      </w:rPr>
+      <w:t>A simple demonstration of a query :</w:t>
     </w:r>
   </w:p>
   <w:p>
@@ -151,7 +84,7 @@
         <w:b w:val="true"/>
         <w:color w:val="FF0000"/>
       </w:rPr>
-      <w:t>Syntax error in AQL expression: Expression "self." is invalid: missing feature access or service call</w:t>
+      <w:t>Invalid query statement: Expression "self." is invalid: missing feature access or service call</w:t>
     </w:r>
   </w:p>
   <w:p>

</xml_diff>